<commit_message>
Modification to show the precision, recall, f1 score for all the models utilized to tuning is compelete here.
</commit_message>
<xml_diff>
--- a/User Story.docx
+++ b/User Story.docx
@@ -27,22 +27,10 @@
         <w:t>As</w:t>
       </w:r>
       <w:r>
-        <w:t xml:space="preserve"> a </w:t>
-      </w:r>
-      <w:r>
-        <w:t>D</w:t>
-      </w:r>
-      <w:r>
-        <w:t xml:space="preserve">ata </w:t>
-      </w:r>
-      <w:r>
-        <w:t>Scientist</w:t>
-      </w:r>
-      <w:r>
-        <w:t xml:space="preserve"> at </w:t>
-      </w:r>
-      <w:r>
-        <w:t>ELGI</w:t>
+        <w:t xml:space="preserve"> a Data Scientist at </w:t>
+      </w:r>
+      <w:r>
+        <w:t>X</w:t>
       </w:r>
       <w:r>
         <w:t xml:space="preserve"> Company, </w:t>
@@ -55,16 +43,7 @@
         <w:t>I want</w:t>
       </w:r>
       <w:r>
-        <w:t xml:space="preserve"> to </w:t>
-      </w:r>
-      <w:r>
-        <w:t>analyse</w:t>
-      </w:r>
-      <w:r>
-        <w:t xml:space="preserve"> and visualize our sales data for the year 2022, compare it to the actual sales data from 2021, and evaluate the performance of a predictive model we built for customer type classification.</w:t>
-      </w:r>
-      <w:r>
-        <w:t xml:space="preserve"> </w:t>
+        <w:t xml:space="preserve"> to analyse and visualize our sales data for the year 2022, compare it to the actual sales data from 2021, and evaluate the performance of a predictive model we built for customer type classification. </w:t>
       </w:r>
       <w:r>
         <w:rPr>
@@ -114,12 +93,65 @@
     </w:p>
     <w:p>
       <w:r>
-        <w:t xml:space="preserve">   - Given a dataset named 'ELGI_2021.csv' containing sales data for 2021 and 'ELGI_2022.csv' for 2022,</w:t>
-      </w:r>
-    </w:p>
-    <w:p>
-      <w:r>
-        <w:t xml:space="preserve">   - And a trained Random Forest Classifier with 100 estimators,</w:t>
+        <w:t xml:space="preserve">   - Given a dataset named '</w:t>
+      </w:r>
+      <w:r>
+        <w:t>Company</w:t>
+      </w:r>
+      <w:r>
+        <w:t>_2021.csv' containing sales data for 2021 and '</w:t>
+      </w:r>
+      <w:r>
+        <w:t>Company</w:t>
+      </w:r>
+      <w:r>
+        <w:t>_2022.csv' for 2022,</w:t>
+      </w:r>
+    </w:p>
+    <w:p>
+      <w:r>
+        <w:t xml:space="preserve">   - And a trained</w:t>
+      </w:r>
+      <w:r>
+        <w:t xml:space="preserve"> on multiple classifiers like</w:t>
+      </w:r>
+      <w:r>
+        <w:t>,</w:t>
+      </w:r>
+      <w:r>
+        <w:t xml:space="preserve"> Random Forest (</w:t>
+      </w:r>
+      <w:proofErr w:type="spellStart"/>
+      <w:r>
+        <w:t>n_estimator</w:t>
+      </w:r>
+      <w:proofErr w:type="spellEnd"/>
+      <w:r>
+        <w:t xml:space="preserve">=100), Decision tree, SVM (Kernel = linear), K-Nearest </w:t>
+      </w:r>
+      <w:proofErr w:type="spellStart"/>
+      <w:r>
+        <w:t>Neighbors</w:t>
+      </w:r>
+      <w:proofErr w:type="spellEnd"/>
+      <w:r>
+        <w:t xml:space="preserve"> (</w:t>
+      </w:r>
+      <w:proofErr w:type="spellStart"/>
+      <w:r>
+        <w:t>n_neighbors</w:t>
+      </w:r>
+      <w:proofErr w:type="spellEnd"/>
+      <w:r>
+        <w:t xml:space="preserve"> = 5), Logistic Regression, Gradient Boosting (</w:t>
+      </w:r>
+      <w:proofErr w:type="spellStart"/>
+      <w:r>
+        <w:t>n_estimators</w:t>
+      </w:r>
+      <w:proofErr w:type="spellEnd"/>
+      <w:r>
+        <w:t xml:space="preserve"> = 100)</w:t>
       </w:r>
     </w:p>
     <w:p>
@@ -215,7 +247,6 @@
     <w:p/>
     <w:p>
       <w:r>
-        <w:lastRenderedPageBreak/>
         <w:t xml:space="preserve">4. </w:t>
       </w:r>
       <w:r>

</xml_diff>